<commit_message>
Start of IOR, hopefully done with draft of Func
</commit_message>
<xml_diff>
--- a/Project3/Neurological background.docx
+++ b/Project3/Neurological background.docx
@@ -711,6 +711,159 @@
         </w:rPr>
         <w:t xml:space="preserve"> 33,45, a proposition that has recently received further experimental support</w:t>
       </w:r>
+    </w:p>
+    <w:p>
+      <w:pPr>
+        <w:pStyle w:val="Listeavsnitt"/>
+        <w:numPr>
+          <w:ilvl w:val="0"/>
+          <w:numId w:val="2"/>
+        </w:numPr>
+        <w:rPr>
+          <w:rFonts w:ascii="Georgia" w:hAnsi="Georgia"/>
+          <w:lang w:val="en-US"/>
+        </w:rPr>
+      </w:pPr>
+      <w:r>
+        <w:rPr>
+          <w:rFonts w:ascii="Georgia" w:hAnsi="Georgia"/>
+          <w:lang w:val="en-US"/>
+        </w:rPr>
+        <w:t xml:space="preserve">OR that there exist neurons which are tuned to different orientations, etc., and that attention activates a winner-take-all between these. </w:t>
+      </w:r>
+    </w:p>
+    <w:p>
+      <w:pPr>
+        <w:rPr>
+          <w:rFonts w:ascii="Georgia" w:hAnsi="Georgia"/>
+          <w:lang w:val="en-US"/>
+        </w:rPr>
+      </w:pPr>
+    </w:p>
+    <w:p>
+      <w:pPr>
+        <w:rPr>
+          <w:rFonts w:ascii="Palatino" w:hAnsi="Palatino"/>
+          <w:color w:val="222222"/>
+          <w:sz w:val="27"/>
+          <w:szCs w:val="27"/>
+          <w:shd w:val="clear" w:color="auto" w:fill="FFFFFF"/>
+          <w:lang w:val="en-US"/>
+        </w:rPr>
+      </w:pPr>
+      <w:r>
+        <w:rPr>
+          <w:rFonts w:ascii="Palatino" w:hAnsi="Palatino"/>
+          <w:color w:val="222222"/>
+          <w:sz w:val="27"/>
+          <w:szCs w:val="27"/>
+          <w:shd w:val="clear" w:color="auto" w:fill="FFFFFF"/>
+          <w:lang w:val="en-US"/>
+        </w:rPr>
+        <w:t>Pre-attentive computation of visual features</w:t>
+      </w:r>
+    </w:p>
+    <w:p>
+      <w:pPr>
+        <w:rPr>
+          <w:rFonts w:ascii="Palatino" w:hAnsi="Palatino"/>
+          <w:color w:val="222222"/>
+          <w:sz w:val="27"/>
+          <w:szCs w:val="27"/>
+          <w:shd w:val="clear" w:color="auto" w:fill="FFFFFF"/>
+          <w:lang w:val="en-US"/>
+        </w:rPr>
+      </w:pPr>
+    </w:p>
+    <w:p>
+      <w:pPr>
+        <w:rPr>
+          <w:rFonts w:ascii="Palatino" w:hAnsi="Palatino"/>
+          <w:color w:val="222222"/>
+          <w:sz w:val="27"/>
+          <w:szCs w:val="27"/>
+          <w:shd w:val="clear" w:color="auto" w:fill="FFFFFF"/>
+          <w:lang w:val="en-US"/>
+        </w:rPr>
+      </w:pPr>
+    </w:p>
+    <w:p>
+      <w:pPr>
+        <w:rPr>
+          <w:rFonts w:ascii="Palatino" w:hAnsi="Palatino"/>
+          <w:color w:val="222222"/>
+          <w:sz w:val="27"/>
+          <w:szCs w:val="27"/>
+          <w:shd w:val="clear" w:color="auto" w:fill="FFFFFF"/>
+          <w:lang w:val="en-US"/>
+        </w:rPr>
+      </w:pPr>
+      <w:r>
+        <w:rPr>
+          <w:rFonts w:ascii="Palatino" w:hAnsi="Palatino"/>
+          <w:color w:val="222222"/>
+          <w:sz w:val="27"/>
+          <w:szCs w:val="27"/>
+          <w:shd w:val="clear" w:color="auto" w:fill="FFFFFF"/>
+          <w:lang w:val="en-US"/>
+        </w:rPr>
+        <w:t>DROPOUT</w:t>
+      </w:r>
+    </w:p>
+    <w:p>
+      <w:pPr>
+        <w:rPr>
+          <w:rFonts w:ascii="Palatino" w:hAnsi="Palatino"/>
+          <w:color w:val="222222"/>
+          <w:sz w:val="27"/>
+          <w:szCs w:val="27"/>
+          <w:shd w:val="clear" w:color="auto" w:fill="FFFFFF"/>
+          <w:lang w:val="en-US"/>
+        </w:rPr>
+      </w:pPr>
+      <w:r>
+        <w:rPr>
+          <w:rFonts w:ascii="Palatino" w:hAnsi="Palatino"/>
+          <w:color w:val="222222"/>
+          <w:sz w:val="27"/>
+          <w:szCs w:val="27"/>
+          <w:shd w:val="clear" w:color="auto" w:fill="FFFFFF"/>
+          <w:lang w:val="en-US"/>
+        </w:rPr>
+        <w:t xml:space="preserve">Third, inhibition-of-return (IOR), the process by which the currently attended location is transiently inhibited, is a critical element of attentional deployment. Without IOR, attention would endlessly be attracted towards the most salient stimulus. IOR thus implements a memory of recently visited </w:t>
+      </w:r>
+      <w:proofErr w:type="gramStart"/>
+      <w:r>
+        <w:rPr>
+          <w:rFonts w:ascii="Palatino" w:hAnsi="Palatino"/>
+          <w:color w:val="222222"/>
+          <w:sz w:val="27"/>
+          <w:szCs w:val="27"/>
+          <w:shd w:val="clear" w:color="auto" w:fill="FFFFFF"/>
+          <w:lang w:val="en-US"/>
+        </w:rPr>
+        <w:t>locations, and</w:t>
+      </w:r>
+      <w:proofErr w:type="gramEnd"/>
+      <w:r>
+        <w:rPr>
+          <w:rFonts w:ascii="Palatino" w:hAnsi="Palatino"/>
+          <w:color w:val="222222"/>
+          <w:sz w:val="27"/>
+          <w:szCs w:val="27"/>
+          <w:shd w:val="clear" w:color="auto" w:fill="FFFFFF"/>
+          <w:lang w:val="en-US"/>
+        </w:rPr>
+        <w:t xml:space="preserve"> allows attention to thoroughly scan our visual environment.</w:t>
+      </w:r>
+    </w:p>
+    <w:p>
+      <w:pPr>
+        <w:rPr>
+          <w:rFonts w:ascii="Georgia" w:hAnsi="Georgia"/>
+          <w:lang w:val="en-US"/>
+        </w:rPr>
+      </w:pPr>
     </w:p>
     <w:p>
       <w:pPr>
@@ -847,7 +1000,23 @@
             <w:rFonts w:ascii="Georgia" w:hAnsi="Georgia"/>
             <w:lang w:val="en-US"/>
           </w:rPr>
-          <w:t>https://www.d.umn.edu/~jfitzake/Lectures/DMED/SensoryPhysiology/GeneralPrinciples/LateralInhibition.html</w:t>
+          <w:t>https://www.d.umn.edu/~jfitzake/Lectures/DMED/SensoryPhysiology/GeneralPrinciples/LateralInhibiti</w:t>
+        </w:r>
+        <w:r>
+          <w:rPr>
+            <w:rStyle w:val="Hyperkobling"/>
+            <w:rFonts w:ascii="Georgia" w:hAnsi="Georgia"/>
+            <w:lang w:val="en-US"/>
+          </w:rPr>
+          <w:t>o</w:t>
+        </w:r>
+        <w:r>
+          <w:rPr>
+            <w:rStyle w:val="Hyperkobling"/>
+            <w:rFonts w:ascii="Georgia" w:hAnsi="Georgia"/>
+            <w:lang w:val="en-US"/>
+          </w:rPr>
+          <w:t>n.html</w:t>
         </w:r>
       </w:hyperlink>
     </w:p>
@@ -981,6 +1150,7 @@
     </w:p>
     <w:p>
       <w:pPr>
+        <w:ind w:firstLine="360"/>
         <w:rPr>
           <w:rFonts w:ascii="Georgia" w:hAnsi="Georgia"/>
           <w:b/>
@@ -1000,6 +1170,7 @@
     </w:p>
     <w:p>
       <w:pPr>
+        <w:ind w:left="360"/>
         <w:rPr>
           <w:rFonts w:ascii="Georgia" w:hAnsi="Georgia"/>
           <w:lang w:val="en-US"/>
@@ -1034,17 +1205,32 @@
           <w:ilvl w:val="0"/>
           <w:numId w:val="4"/>
         </w:numPr>
-        <w:rPr>
-          <w:rFonts w:ascii="Georgia" w:hAnsi="Georgia"/>
-          <w:lang w:val="en-US"/>
-        </w:rPr>
-      </w:pPr>
-      <w:r>
-        <w:rPr>
-          <w:rFonts w:ascii="Georgia" w:hAnsi="Georgia"/>
-          <w:lang w:val="en-US"/>
-        </w:rPr>
-        <w:t>Short-range lateral excitation reaching laterally up to a radius of 50 to 100gin (in primates)</w:t>
+        <w:ind w:left="1080"/>
+        <w:rPr>
+          <w:rFonts w:ascii="Georgia" w:hAnsi="Georgia"/>
+          <w:lang w:val="en-US"/>
+        </w:rPr>
+      </w:pPr>
+      <w:r>
+        <w:rPr>
+          <w:rFonts w:ascii="Georgia" w:hAnsi="Georgia"/>
+          <w:lang w:val="en-US"/>
+        </w:rPr>
+        <w:t>Short-range lateral excitation reaching laterally up to a radius of 50 to 100</w:t>
+      </w:r>
+      <w:r>
+        <w:rPr>
+          <w:rFonts w:ascii="Georgia" w:hAnsi="Georgia"/>
+          <w:lang w:val="en-US"/>
+        </w:rPr>
+        <w:t xml:space="preserve"> \mu m</w:t>
+      </w:r>
+      <w:r>
+        <w:rPr>
+          <w:rFonts w:ascii="Georgia" w:hAnsi="Georgia"/>
+          <w:lang w:val="en-US"/>
+        </w:rPr>
+        <w:t xml:space="preserve"> (in primates)</w:t>
       </w:r>
     </w:p>
     <w:p>
@@ -1054,17 +1240,26 @@
           <w:ilvl w:val="0"/>
           <w:numId w:val="4"/>
         </w:numPr>
-        <w:rPr>
-          <w:rFonts w:ascii="Georgia" w:hAnsi="Georgia"/>
-          <w:lang w:val="en-US"/>
-        </w:rPr>
-      </w:pPr>
-      <w:r>
-        <w:rPr>
-          <w:rFonts w:ascii="Georgia" w:hAnsi="Georgia"/>
-          <w:lang w:val="en-US"/>
-        </w:rPr>
-        <w:t>The excitatory area is surrounded by a penumbra of inhibitory action reaching up to a radius of 200 to 500 gm</w:t>
+        <w:ind w:left="1080"/>
+        <w:rPr>
+          <w:rFonts w:ascii="Georgia" w:hAnsi="Georgia"/>
+          <w:lang w:val="en-US"/>
+        </w:rPr>
+      </w:pPr>
+      <w:r>
+        <w:rPr>
+          <w:rFonts w:ascii="Georgia" w:hAnsi="Georgia"/>
+          <w:lang w:val="en-US"/>
+        </w:rPr>
+        <w:lastRenderedPageBreak/>
+        <w:t xml:space="preserve">The excitatory area is surrounded by a penumbra of inhibitory action reaching up to a radius of 200 to 500 </w:t>
+      </w:r>
+      <w:r>
+        <w:rPr>
+          <w:rFonts w:ascii="Georgia" w:hAnsi="Georgia"/>
+          <w:lang w:val="en-US"/>
+        </w:rPr>
+        <w:t>\mu m</w:t>
       </w:r>
     </w:p>
     <w:p>
@@ -1074,6 +1269,7 @@
           <w:ilvl w:val="0"/>
           <w:numId w:val="4"/>
         </w:numPr>
+        <w:ind w:left="1080"/>
         <w:rPr>
           <w:rFonts w:ascii="Georgia" w:hAnsi="Georgia"/>
           <w:lang w:val="en-US"/>
@@ -1188,7 +1384,6 @@
           <w:rFonts w:ascii="Georgia" w:hAnsi="Georgia"/>
           <w:lang w:val="en-US"/>
         </w:rPr>
-        <w:lastRenderedPageBreak/>
         <w:t>Winner-takes-all (WTA) is an important mechanism in artificial and</w:t>
       </w:r>
       <w:r>
@@ -1276,13 +1471,21 @@
           <w:lang w:val="en-US"/>
         </w:rPr>
       </w:pPr>
-      <w:r>
+    </w:p>
+    <w:p>
+      <w:pPr>
         <w:rPr>
           <w:rFonts w:ascii="Georgia" w:hAnsi="Georgia"/>
           <w:noProof/>
           <w:lang w:val="en-US"/>
         </w:rPr>
-        <w:lastRenderedPageBreak/>
+      </w:pPr>
+      <w:r>
+        <w:rPr>
+          <w:rFonts w:ascii="Georgia" w:hAnsi="Georgia"/>
+          <w:noProof/>
+          <w:lang w:val="en-US"/>
+        </w:rPr>
         <w:drawing>
           <wp:inline distT="0" distB="0" distL="0" distR="0" wp14:anchorId="32C5D6D1" wp14:editId="1CD70DCD">
             <wp:extent cx="5486400" cy="3200400"/>
@@ -1297,6 +1500,329 @@
           </wp:inline>
         </w:drawing>
       </w:r>
+    </w:p>
+    <w:p>
+      <w:pPr>
+        <w:rPr>
+          <w:rFonts w:ascii="Georgia" w:hAnsi="Georgia"/>
+          <w:lang w:val="en-US"/>
+        </w:rPr>
+      </w:pPr>
+    </w:p>
+    <w:p>
+      <w:pPr>
+        <w:rPr>
+          <w:rFonts w:ascii="Georgia" w:hAnsi="Georgia"/>
+          <w:lang w:val="en-US"/>
+        </w:rPr>
+      </w:pPr>
+    </w:p>
+    <w:p>
+      <w:pPr>
+        <w:rPr>
+          <w:rFonts w:ascii="Georgia" w:hAnsi="Georgia"/>
+          <w:lang w:val="en-US"/>
+        </w:rPr>
+      </w:pPr>
+    </w:p>
+    <w:p>
+      <w:pPr>
+        <w:rPr>
+          <w:rFonts w:ascii="Georgia" w:hAnsi="Georgia"/>
+          <w:lang w:val="en-US"/>
+        </w:rPr>
+      </w:pPr>
+    </w:p>
+    <w:p>
+      <w:pPr>
+        <w:rPr>
+          <w:rFonts w:ascii="Georgia" w:hAnsi="Georgia"/>
+          <w:lang w:val="en-US"/>
+        </w:rPr>
+      </w:pPr>
+    </w:p>
+    <w:p>
+      <w:pPr>
+        <w:rPr>
+          <w:rFonts w:ascii="Georgia" w:hAnsi="Georgia"/>
+          <w:lang w:val="en-US"/>
+        </w:rPr>
+      </w:pPr>
+    </w:p>
+    <w:p>
+      <w:pPr>
+        <w:rPr>
+          <w:rFonts w:ascii="Georgia" w:hAnsi="Georgia"/>
+          <w:lang w:val="en-US"/>
+        </w:rPr>
+      </w:pPr>
+    </w:p>
+    <w:p>
+      <w:pPr>
+        <w:rPr>
+          <w:rFonts w:ascii="Georgia" w:hAnsi="Georgia"/>
+          <w:lang w:val="en-US"/>
+        </w:rPr>
+      </w:pPr>
+    </w:p>
+    <w:p>
+      <w:pPr>
+        <w:rPr>
+          <w:rFonts w:ascii="Georgia" w:hAnsi="Georgia"/>
+          <w:lang w:val="en-US"/>
+        </w:rPr>
+      </w:pPr>
+    </w:p>
+    <w:p>
+      <w:pPr>
+        <w:rPr>
+          <w:rFonts w:ascii="Georgia" w:hAnsi="Georgia"/>
+          <w:lang w:val="en-US"/>
+        </w:rPr>
+      </w:pPr>
+    </w:p>
+    <w:p>
+      <w:pPr>
+        <w:rPr>
+          <w:rFonts w:ascii="Georgia" w:hAnsi="Georgia"/>
+          <w:lang w:val="en-US"/>
+        </w:rPr>
+      </w:pPr>
+    </w:p>
+    <w:p>
+      <w:pPr>
+        <w:rPr>
+          <w:rFonts w:ascii="Georgia" w:hAnsi="Georgia"/>
+          <w:lang w:val="en-US"/>
+        </w:rPr>
+      </w:pPr>
+    </w:p>
+    <w:p>
+      <w:pPr>
+        <w:rPr>
+          <w:rFonts w:ascii="Georgia" w:hAnsi="Georgia"/>
+          <w:lang w:val="en-US"/>
+        </w:rPr>
+      </w:pPr>
+    </w:p>
+    <w:p>
+      <w:pPr>
+        <w:rPr>
+          <w:rFonts w:ascii="Georgia" w:hAnsi="Georgia"/>
+          <w:lang w:val="en-US"/>
+        </w:rPr>
+      </w:pPr>
+    </w:p>
+    <w:p>
+      <w:pPr>
+        <w:rPr>
+          <w:rFonts w:ascii="Georgia" w:hAnsi="Georgia"/>
+          <w:lang w:val="en-US"/>
+        </w:rPr>
+      </w:pPr>
+    </w:p>
+    <w:p>
+      <w:pPr>
+        <w:rPr>
+          <w:rFonts w:ascii="Georgia" w:hAnsi="Georgia"/>
+          <w:lang w:val="en-US"/>
+        </w:rPr>
+      </w:pPr>
+    </w:p>
+    <w:p>
+      <w:pPr>
+        <w:rPr>
+          <w:rFonts w:ascii="Georgia" w:hAnsi="Georgia"/>
+          <w:lang w:val="en-US"/>
+        </w:rPr>
+      </w:pPr>
+    </w:p>
+    <w:p>
+      <w:pPr>
+        <w:rPr>
+          <w:rFonts w:ascii="Georgia" w:hAnsi="Georgia"/>
+          <w:lang w:val="en-US"/>
+        </w:rPr>
+      </w:pPr>
+    </w:p>
+    <w:p>
+      <w:pPr>
+        <w:rPr>
+          <w:rFonts w:ascii="Georgia" w:hAnsi="Georgia"/>
+          <w:lang w:val="en-US"/>
+        </w:rPr>
+      </w:pPr>
+    </w:p>
+    <w:p>
+      <w:pPr>
+        <w:rPr>
+          <w:rFonts w:ascii="Georgia" w:hAnsi="Georgia"/>
+          <w:lang w:val="en-US"/>
+        </w:rPr>
+      </w:pPr>
+    </w:p>
+    <w:p>
+      <w:pPr>
+        <w:rPr>
+          <w:rFonts w:ascii="Georgia" w:hAnsi="Georgia"/>
+          <w:lang w:val="en-US"/>
+        </w:rPr>
+      </w:pPr>
+    </w:p>
+    <w:p>
+      <w:pPr>
+        <w:rPr>
+          <w:rFonts w:ascii="Georgia" w:hAnsi="Georgia"/>
+          <w:lang w:val="en-US"/>
+        </w:rPr>
+      </w:pPr>
+    </w:p>
+    <w:p>
+      <w:pPr>
+        <w:rPr>
+          <w:rFonts w:ascii="Georgia" w:hAnsi="Georgia"/>
+          <w:lang w:val="en-US"/>
+        </w:rPr>
+      </w:pPr>
+    </w:p>
+    <w:p>
+      <w:pPr>
+        <w:rPr>
+          <w:rFonts w:ascii="Georgia" w:hAnsi="Georgia"/>
+          <w:lang w:val="en-US"/>
+        </w:rPr>
+      </w:pPr>
+    </w:p>
+    <w:p>
+      <w:pPr>
+        <w:rPr>
+          <w:rFonts w:ascii="Georgia" w:hAnsi="Georgia"/>
+          <w:lang w:val="en-US"/>
+        </w:rPr>
+      </w:pPr>
+    </w:p>
+    <w:p>
+      <w:pPr>
+        <w:rPr>
+          <w:rFonts w:ascii="Georgia" w:hAnsi="Georgia"/>
+          <w:lang w:val="en-US"/>
+        </w:rPr>
+      </w:pPr>
+    </w:p>
+    <w:p>
+      <w:pPr>
+        <w:rPr>
+          <w:rFonts w:ascii="Georgia" w:hAnsi="Georgia"/>
+          <w:lang w:val="en-US"/>
+        </w:rPr>
+      </w:pPr>
+    </w:p>
+    <w:p>
+      <w:pPr>
+        <w:rPr>
+          <w:rFonts w:ascii="Georgia" w:hAnsi="Georgia"/>
+          <w:lang w:val="en-US"/>
+        </w:rPr>
+      </w:pPr>
+    </w:p>
+    <w:p>
+      <w:pPr>
+        <w:rPr>
+          <w:rFonts w:ascii="Georgia" w:hAnsi="Georgia"/>
+          <w:noProof/>
+          <w:lang w:val="en-US"/>
+        </w:rPr>
+      </w:pPr>
+    </w:p>
+    <w:p>
+      <w:pPr>
+        <w:rPr>
+          <w:rFonts w:ascii="Georgia" w:hAnsi="Georgia"/>
+          <w:noProof/>
+          <w:lang w:val="en-US"/>
+        </w:rPr>
+      </w:pPr>
+    </w:p>
+    <w:p>
+      <w:pPr>
+        <w:tabs>
+          <w:tab w:val="left" w:pos="508"/>
+        </w:tabs>
+        <w:rPr>
+          <w:rFonts w:ascii="Georgia" w:hAnsi="Georgia"/>
+          <w:lang w:val="en-US"/>
+        </w:rPr>
+      </w:pPr>
+    </w:p>
+    <w:p>
+      <w:pPr>
+        <w:tabs>
+          <w:tab w:val="left" w:pos="508"/>
+        </w:tabs>
+        <w:rPr>
+          <w:rFonts w:ascii="Georgia" w:hAnsi="Georgia"/>
+          <w:lang w:val="en-US"/>
+        </w:rPr>
+      </w:pPr>
+      <w:r>
+        <w:rPr>
+          <w:rFonts w:ascii="Georgia" w:hAnsi="Georgia"/>
+          <w:lang w:val="en-US"/>
+        </w:rPr>
+        <w:lastRenderedPageBreak/>
+        <w:t>That it exists – explain mechanisms (lateral inhibition)</w:t>
+      </w:r>
+    </w:p>
+    <w:p>
+      <w:pPr>
+        <w:tabs>
+          <w:tab w:val="left" w:pos="508"/>
+        </w:tabs>
+        <w:rPr>
+          <w:rFonts w:ascii="Georgia" w:hAnsi="Georgia"/>
+          <w:lang w:val="en-US"/>
+        </w:rPr>
+      </w:pPr>
+    </w:p>
+    <w:p>
+      <w:pPr>
+        <w:tabs>
+          <w:tab w:val="left" w:pos="508"/>
+        </w:tabs>
+        <w:rPr>
+          <w:rFonts w:ascii="Georgia" w:hAnsi="Georgia"/>
+          <w:lang w:val="en-US"/>
+        </w:rPr>
+      </w:pPr>
+      <w:r>
+        <w:rPr>
+          <w:rFonts w:ascii="Georgia" w:hAnsi="Georgia"/>
+          <w:lang w:val="en-US"/>
+        </w:rPr>
+        <w:t xml:space="preserve">Function – … sensory information, higher-level cognitive functions </w:t>
+      </w:r>
+    </w:p>
+    <w:p>
+      <w:pPr>
+        <w:tabs>
+          <w:tab w:val="left" w:pos="508"/>
+        </w:tabs>
+        <w:rPr>
+          <w:rFonts w:ascii="Georgia" w:hAnsi="Georgia"/>
+          <w:lang w:val="en-US"/>
+        </w:rPr>
+      </w:pPr>
+    </w:p>
+    <w:p>
+      <w:pPr>
+        <w:tabs>
+          <w:tab w:val="left" w:pos="508"/>
+        </w:tabs>
+        <w:rPr>
+          <w:rFonts w:ascii="Georgia" w:hAnsi="Georgia"/>
+          <w:lang w:val="en-US"/>
+        </w:rPr>
+      </w:pPr>
     </w:p>
     <w:sectPr>
       <w:pgSz w:w="11906" w:h="16838"/>
@@ -2178,6 +2704,18 @@
     <w:rPr>
       <w:color w:val="605E5C"/>
       <w:shd w:val="clear" w:color="auto" w:fill="E1DFDD"/>
+    </w:rPr>
+  </w:style>
+  <w:style w:type="character" w:styleId="Fulgthyperkobling">
+    <w:name w:val="FollowedHyperlink"/>
+    <w:basedOn w:val="Standardskriftforavsnitt"/>
+    <w:uiPriority w:val="99"/>
+    <w:semiHidden/>
+    <w:unhideWhenUsed/>
+    <w:rsid w:val="005675D6"/>
+    <w:rPr>
+      <w:color w:val="954F72" w:themeColor="followedHyperlink"/>
+      <w:u w:val="single"/>
     </w:rPr>
   </w:style>
 </w:styles>

</xml_diff>